<commit_message>
added figures and protues schematic
</commit_message>
<xml_diff>
--- a/intropart.docx
+++ b/intropart.docx
@@ -83,6 +83,56 @@
       </w:pPr>
       <w:r>
         <w:rPr>
+          <w:noProof/>
+          <w:lang w:val="tr-TR" w:eastAsia="tr-TR"/>
+        </w:rPr>
+        <w:drawing>
+          <wp:inline distT="0" distB="0" distL="0" distR="0" wp14:anchorId="3887C0A9" wp14:editId="4AF6E55E">
+            <wp:extent cx="5731510" cy="2009775"/>
+            <wp:effectExtent l="0" t="0" r="0" b="0"/>
+            <wp:docPr id="11" name="Image3"/>
+            <wp:cNvGraphicFramePr>
+              <a:graphicFrameLocks xmlns:a="http://schemas.openxmlformats.org/drawingml/2006/main" noChangeAspect="1"/>
+            </wp:cNvGraphicFramePr>
+            <a:graphic xmlns:a="http://schemas.openxmlformats.org/drawingml/2006/main">
+              <a:graphicData uri="http://schemas.openxmlformats.org/drawingml/2006/picture">
+                <pic:pic xmlns:pic="http://schemas.openxmlformats.org/drawingml/2006/picture">
+                  <pic:nvPicPr>
+                    <pic:cNvPr id="11" name="Image3"/>
+                    <pic:cNvPicPr>
+                      <a:picLocks noChangeAspect="1" noChangeArrowheads="1"/>
+                    </pic:cNvPicPr>
+                  </pic:nvPicPr>
+                  <pic:blipFill>
+                    <a:blip r:embed="rId4"/>
+                    <a:stretch>
+                      <a:fillRect/>
+                    </a:stretch>
+                  </pic:blipFill>
+                  <pic:spPr bwMode="auto">
+                    <a:xfrm>
+                      <a:off x="0" y="0"/>
+                      <a:ext cx="5731510" cy="2009775"/>
+                    </a:xfrm>
+                    <a:prstGeom prst="rect">
+                      <a:avLst/>
+                    </a:prstGeom>
+                  </pic:spPr>
+                </pic:pic>
+              </a:graphicData>
+            </a:graphic>
+          </wp:inline>
+        </w:drawing>
+      </w:r>
+    </w:p>
+    <w:p>
+      <w:pPr>
+        <w:rPr>
+          <w:lang w:val="tr-TR"/>
+        </w:rPr>
+      </w:pPr>
+      <w:r>
+        <w:rPr>
           <w:lang w:val="tr-TR"/>
         </w:rPr>
         <w:t>Diode Rectifier + Buck Convertor</w:t>
@@ -104,7 +154,58 @@
         <w:rPr>
           <w:lang w:val="tr-TR"/>
         </w:rPr>
-        <w:t xml:space="preserve">This circuit offers us a more simple way to finish the project. However, it requires 6 diode and a buck convertor part. Due to achieve, compactness bonus and four quadrant bonus this topology is not apporiapiate. </w:t>
+        <w:t xml:space="preserve">This circuit offers us a more simple way to finish the project. However, it requires 6 diode and a buck convertor part. Due to achieve, compactness bonus and this topology is not apporiapiate. </w:t>
+      </w:r>
+    </w:p>
+    <w:p>
+      <w:pPr>
+        <w:rPr>
+          <w:lang w:val="tr-TR"/>
+        </w:rPr>
+      </w:pPr>
+      <w:r>
+        <w:rPr>
+          <w:noProof/>
+          <w:lang w:val="tr-TR" w:eastAsia="tr-TR"/>
+        </w:rPr>
+        <w:drawing>
+          <wp:inline distT="0" distB="0" distL="0" distR="0" wp14:anchorId="49D9E3B5" wp14:editId="47017444">
+            <wp:extent cx="5731510" cy="1811020"/>
+            <wp:effectExtent l="0" t="0" r="0" b="0"/>
+            <wp:docPr id="15" name="Image4"/>
+            <wp:cNvGraphicFramePr>
+              <a:graphicFrameLocks xmlns:a="http://schemas.openxmlformats.org/drawingml/2006/main" noChangeAspect="1"/>
+            </wp:cNvGraphicFramePr>
+            <a:graphic xmlns:a="http://schemas.openxmlformats.org/drawingml/2006/main">
+              <a:graphicData uri="http://schemas.openxmlformats.org/drawingml/2006/picture">
+                <pic:pic xmlns:pic="http://schemas.openxmlformats.org/drawingml/2006/picture">
+                  <pic:nvPicPr>
+                    <pic:cNvPr id="15" name="Image4"/>
+                    <pic:cNvPicPr>
+                      <a:picLocks noChangeAspect="1" noChangeArrowheads="1"/>
+                    </pic:cNvPicPr>
+                  </pic:nvPicPr>
+                  <pic:blipFill>
+                    <a:blip r:embed="rId5"/>
+                    <a:srcRect b="24678"/>
+                    <a:stretch>
+                      <a:fillRect/>
+                    </a:stretch>
+                  </pic:blipFill>
+                  <pic:spPr bwMode="auto">
+                    <a:xfrm>
+                      <a:off x="0" y="0"/>
+                      <a:ext cx="5731510" cy="1811020"/>
+                    </a:xfrm>
+                    <a:prstGeom prst="rect">
+                      <a:avLst/>
+                    </a:prstGeom>
+                  </pic:spPr>
+                </pic:pic>
+              </a:graphicData>
+            </a:graphic>
+          </wp:inline>
+        </w:drawing>
       </w:r>
     </w:p>
     <w:p>
@@ -167,6 +268,48 @@
           <w:lang w:val="tr-TR"/>
         </w:rPr>
       </w:pPr>
+      <w:r>
+        <w:rPr>
+          <w:noProof/>
+          <w:lang w:val="tr-TR" w:eastAsia="tr-TR"/>
+        </w:rPr>
+        <w:lastRenderedPageBreak/>
+        <w:drawing>
+          <wp:inline distT="0" distB="0" distL="0" distR="0" wp14:anchorId="0392D031" wp14:editId="6A670211">
+            <wp:extent cx="5760720" cy="3166110"/>
+            <wp:effectExtent l="0" t="0" r="0" b="0"/>
+            <wp:docPr id="1" name="Picture 1"/>
+            <wp:cNvGraphicFramePr>
+              <a:graphicFrameLocks xmlns:a="http://schemas.openxmlformats.org/drawingml/2006/main" noChangeAspect="1"/>
+            </wp:cNvGraphicFramePr>
+            <a:graphic xmlns:a="http://schemas.openxmlformats.org/drawingml/2006/main">
+              <a:graphicData uri="http://schemas.openxmlformats.org/drawingml/2006/picture">
+                <pic:pic xmlns:pic="http://schemas.openxmlformats.org/drawingml/2006/picture">
+                  <pic:nvPicPr>
+                    <pic:cNvPr id="1" name=""/>
+                    <pic:cNvPicPr/>
+                  </pic:nvPicPr>
+                  <pic:blipFill>
+                    <a:blip r:embed="rId6"/>
+                    <a:stretch>
+                      <a:fillRect/>
+                    </a:stretch>
+                  </pic:blipFill>
+                  <pic:spPr>
+                    <a:xfrm>
+                      <a:off x="0" y="0"/>
+                      <a:ext cx="5760720" cy="3166110"/>
+                    </a:xfrm>
+                    <a:prstGeom prst="rect">
+                      <a:avLst/>
+                    </a:prstGeom>
+                  </pic:spPr>
+                </pic:pic>
+              </a:graphicData>
+            </a:graphic>
+          </wp:inline>
+        </w:drawing>
+      </w:r>
       <w:bookmarkStart w:id="0" w:name="_GoBack"/>
       <w:bookmarkEnd w:id="0"/>
     </w:p>

</xml_diff>

<commit_message>
uploading the traic ciuricut
</commit_message>
<xml_diff>
--- a/intropart.docx
+++ b/intropart.docx
@@ -275,8 +275,8 @@
         </w:rPr>
         <w:lastRenderedPageBreak/>
         <w:drawing>
-          <wp:inline distT="0" distB="0" distL="0" distR="0" wp14:anchorId="0392D031" wp14:editId="6A670211">
-            <wp:extent cx="5760720" cy="3166110"/>
+          <wp:inline distT="0" distB="0" distL="0" distR="0" wp14:anchorId="65A0901B" wp14:editId="65A17EBE">
+            <wp:extent cx="5760720" cy="3475990"/>
             <wp:effectExtent l="0" t="0" r="0" b="0"/>
             <wp:docPr id="1" name="Picture 1"/>
             <wp:cNvGraphicFramePr>
@@ -298,7 +298,7 @@
                   <pic:spPr>
                     <a:xfrm>
                       <a:off x="0" y="0"/>
-                      <a:ext cx="5760720" cy="3166110"/>
+                      <a:ext cx="5760720" cy="3475990"/>
                     </a:xfrm>
                     <a:prstGeom prst="rect">
                       <a:avLst/>

</xml_diff>